<commit_message>
New cv and diplomas upload
</commit_message>
<xml_diff>
--- a/Other/CV/Atanas_Kambitov_CV.docx
+++ b/Other/CV/Atanas_Kambitov_CV.docx
@@ -57,7 +57,7 @@
                           <pic:cNvPicPr/>
                         </pic:nvPicPr>
                         <pic:blipFill>
-                          <a:blip r:embed="rId10" cstate="print">
+                          <a:blip r:embed="rId11" cstate="print">
                             <a:extLst>
                               <a:ext uri="{28A0092B-C50C-407E-A947-70E740481C1C}">
                                 <a14:useLocalDpi xmlns:a14="http://schemas.microsoft.com/office/drawing/2010/main" val="0"/>
@@ -211,43 +211,7 @@
                 <w:b/>
                 <w:szCs w:val="18"/>
               </w:rPr>
-              <w:t>South-West University "</w:t>
-            </w:r>
-            <w:proofErr w:type="spellStart"/>
-            <w:r>
-              <w:rPr>
-                <w:rFonts w:ascii="Trebuchet MS (Cuerpo)" w:eastAsia="Trebuchet MS (Cuerpo)" w:hAnsi="Trebuchet MS (Cuerpo)" w:cs="Trebuchet MS (Cuerpo)"/>
-                <w:b/>
-                <w:szCs w:val="18"/>
-              </w:rPr>
-              <w:t>Neofit</w:t>
-            </w:r>
-            <w:proofErr w:type="spellEnd"/>
-            <w:r>
-              <w:rPr>
-                <w:rFonts w:ascii="Trebuchet MS (Cuerpo)" w:eastAsia="Trebuchet MS (Cuerpo)" w:hAnsi="Trebuchet MS (Cuerpo)" w:cs="Trebuchet MS (Cuerpo)"/>
-                <w:b/>
-                <w:szCs w:val="18"/>
-              </w:rPr>
-              <w:t xml:space="preserve"> </w:t>
-            </w:r>
-            <w:proofErr w:type="spellStart"/>
-            <w:r>
-              <w:rPr>
-                <w:rFonts w:ascii="Trebuchet MS (Cuerpo)" w:eastAsia="Trebuchet MS (Cuerpo)" w:hAnsi="Trebuchet MS (Cuerpo)" w:cs="Trebuchet MS (Cuerpo)"/>
-                <w:b/>
-                <w:szCs w:val="18"/>
-              </w:rPr>
-              <w:t>Rilski</w:t>
-            </w:r>
-            <w:proofErr w:type="spellEnd"/>
-            <w:r>
-              <w:rPr>
-                <w:rFonts w:ascii="Trebuchet MS (Cuerpo)" w:eastAsia="Trebuchet MS (Cuerpo)" w:hAnsi="Trebuchet MS (Cuerpo)" w:cs="Trebuchet MS (Cuerpo)"/>
-                <w:b/>
-                <w:szCs w:val="18"/>
-              </w:rPr>
-              <w:t xml:space="preserve">" </w:t>
+              <w:t xml:space="preserve">South-West University "Neofit Rilski" </w:t>
             </w:r>
           </w:p>
           <w:p>
@@ -261,12 +225,18 @@
               <w:t xml:space="preserve"> - </w:t>
             </w:r>
             <w:r>
-              <w:t>25/05/2017</w:t>
-            </w:r>
-          </w:p>
-          <w:p>
-            <w:r>
-              <w:t xml:space="preserve">Bachelor degree of Informatics. </w:t>
+              <w:t>25/05/2018  ( 4 years )</w:t>
+            </w:r>
+          </w:p>
+          <w:p>
+            <w:r>
+              <w:t xml:space="preserve">Bachelor degree </w:t>
+            </w:r>
+            <w:r>
+              <w:t>in</w:t>
+            </w:r>
+            <w:r>
+              <w:t xml:space="preserve"> Informatics. </w:t>
             </w:r>
           </w:p>
           <w:p/>
@@ -275,15 +245,7 @@
               <w:pStyle w:val="Heading4"/>
             </w:pPr>
             <w:r>
-              <w:t>Private Software University (</w:t>
-            </w:r>
-            <w:proofErr w:type="spellStart"/>
-            <w:r>
-              <w:t>SoftUni</w:t>
-            </w:r>
-            <w:proofErr w:type="spellEnd"/>
-            <w:r>
-              <w:t>)</w:t>
+              <w:t>Private Software University (SoftUni)</w:t>
             </w:r>
           </w:p>
           <w:p>
@@ -295,6 +257,9 @@
             </w:r>
             <w:r>
               <w:t xml:space="preserve"> 21/12/2018</w:t>
+            </w:r>
+            <w:r>
+              <w:t xml:space="preserve">   ( 2 years )</w:t>
             </w:r>
           </w:p>
           <w:p>
@@ -424,7 +389,28 @@
                 <w:rFonts w:eastAsia="Trebuchet MS (Cuerpo)" w:cs="Trebuchet MS (Cuerpo)"/>
                 <w:szCs w:val="18"/>
               </w:rPr>
-              <w:t xml:space="preserve">My goal is to keep growing my career specifically as a Full-Stack Software Engineer. </w:t>
+              <w:t>The ultimate</w:t>
+            </w:r>
+            <w:r>
+              <w:rPr>
+                <w:rFonts w:eastAsia="Trebuchet MS (Cuerpo)" w:cs="Trebuchet MS (Cuerpo)"/>
+                <w:szCs w:val="18"/>
+              </w:rPr>
+              <w:t xml:space="preserve"> goal is to keep growing </w:t>
+            </w:r>
+            <w:r>
+              <w:rPr>
+                <w:rFonts w:eastAsia="Trebuchet MS (Cuerpo)" w:cs="Trebuchet MS (Cuerpo)"/>
+                <w:szCs w:val="18"/>
+              </w:rPr>
+              <w:t>my</w:t>
+            </w:r>
+            <w:r>
+              <w:rPr>
+                <w:rFonts w:eastAsia="Trebuchet MS (Cuerpo)" w:cs="Trebuchet MS (Cuerpo)"/>
+                <w:szCs w:val="18"/>
+              </w:rPr>
+              <w:t xml:space="preserve"> career specifically as a Full-Stack Software Engineer. </w:t>
             </w:r>
           </w:p>
           <w:p>
@@ -455,35 +441,6 @@
                 <w:szCs w:val="18"/>
               </w:rPr>
               <w:t>Programming is my passion, I am highly motivated, focused, with a lot of will to keep learning.</w:t>
-            </w:r>
-          </w:p>
-          <w:p>
-            <w:pPr>
-              <w:rPr>
-                <w:rFonts w:eastAsia="Trebuchet MS (Cuerpo)" w:cs="Trebuchet MS (Cuerpo)"/>
-                <w:szCs w:val="18"/>
-              </w:rPr>
-            </w:pPr>
-            <w:r>
-              <w:rPr>
-                <w:rFonts w:eastAsia="Trebuchet MS (Cuerpo)" w:cs="Trebuchet MS (Cuerpo)"/>
-                <w:szCs w:val="18"/>
-              </w:rPr>
-              <w:t xml:space="preserve"> </w:t>
-            </w:r>
-          </w:p>
-          <w:p>
-            <w:pPr>
-              <w:rPr>
-                <w:szCs w:val="18"/>
-              </w:rPr>
-            </w:pPr>
-            <w:r>
-              <w:rPr>
-                <w:rFonts w:eastAsia="Trebuchet MS (Cuerpo)" w:cs="Trebuchet MS (Cuerpo)"/>
-                <w:szCs w:val="18"/>
-              </w:rPr>
-              <w:t>I believe in hard work, desire and constant dedication.</w:t>
             </w:r>
           </w:p>
           <w:sdt>
@@ -564,10 +521,11 @@
           <w:p>
             <w:pPr>
               <w:rPr>
+                <w:rStyle w:val="Hyperlink"/>
                 <w:color w:val="A17B36" w:themeColor="background2" w:themeShade="80"/>
               </w:rPr>
             </w:pPr>
-            <w:hyperlink r:id="rId11" w:history="1">
+            <w:hyperlink r:id="rId12" w:history="1">
               <w:r>
                 <w:rPr>
                   <w:rStyle w:val="Hyperlink"/>
@@ -579,6 +537,13 @@
           </w:p>
           <w:p>
             <w:pPr>
+              <w:rPr>
+                <w:color w:val="A17B36" w:themeColor="background2" w:themeShade="80"/>
+              </w:rPr>
+            </w:pPr>
+          </w:p>
+          <w:p>
+            <w:pPr>
               <w:pStyle w:val="Heading3"/>
               <w:rPr>
                 <w:u w:val="single"/>
@@ -588,21 +553,16 @@
               <w:rPr>
                 <w:u w:val="single"/>
               </w:rPr>
-              <w:t>Additional links</w:t>
-            </w:r>
-          </w:p>
-          <w:p>
-            <w:proofErr w:type="spellStart"/>
-            <w:r>
-              <w:t>GitHub</w:t>
-            </w:r>
-            <w:proofErr w:type="spellEnd"/>
-            <w:r>
-              <w:t xml:space="preserve"> :</w:t>
-            </w:r>
-          </w:p>
-          <w:p>
-            <w:hyperlink r:id="rId12" w:history="1">
+              <w:t>links</w:t>
+            </w:r>
+          </w:p>
+          <w:p>
+            <w:r>
+              <w:t>GitHub :</w:t>
+            </w:r>
+          </w:p>
+          <w:p>
+            <w:hyperlink r:id="rId13" w:history="1">
               <w:r>
                 <w:rPr>
                   <w:rStyle w:val="Hyperlink"/>
@@ -617,6 +577,55 @@
                 <w:color w:val="548AB7" w:themeColor="accent1" w:themeShade="BF"/>
               </w:rPr>
             </w:pPr>
+          </w:p>
+          <w:p>
+            <w:pPr>
+              <w:rPr>
+                <w:rStyle w:val="Hyperlink"/>
+              </w:rPr>
+            </w:pPr>
+            <w:r>
+              <w:rPr>
+                <w:szCs w:val="18"/>
+              </w:rPr>
+              <w:t xml:space="preserve">LinkedIn : </w:t>
+            </w:r>
+            <w:hyperlink r:id="rId14" w:history="1">
+              <w:r>
+                <w:rPr>
+                  <w:rStyle w:val="Hyperlink"/>
+                </w:rPr>
+                <w:t>https://www.linkedin.com/in/atanas-kambitov-a69528162/</w:t>
+              </w:r>
+            </w:hyperlink>
+          </w:p>
+          <w:p>
+            <w:pPr>
+              <w:rPr>
+                <w:rStyle w:val="Hyperlink"/>
+              </w:rPr>
+            </w:pPr>
+          </w:p>
+          <w:p>
+            <w:pPr>
+              <w:pStyle w:val="Heading3"/>
+              <w:rPr>
+                <w:u w:val="single"/>
+              </w:rPr>
+            </w:pPr>
+            <w:r>
+              <w:rPr>
+                <w:u w:val="single"/>
+              </w:rPr>
+              <w:t>Languages</w:t>
+            </w:r>
+            <w:bookmarkStart w:id="0" w:name="_GoBack"/>
+            <w:bookmarkEnd w:id="0"/>
+          </w:p>
+          <w:p>
+            <w:r>
+              <w:t>English | Italian | Spanish | Bulgarian</w:t>
+            </w:r>
           </w:p>
           <w:p>
             <w:pPr>
@@ -635,32 +644,23 @@
                 </w14:props3d>
               </w:rPr>
             </w:pPr>
-            <w:r>
-              <w:rPr>
-                <w:szCs w:val="18"/>
-              </w:rPr>
-              <w:t xml:space="preserve">LinkedIn : </w:t>
-            </w:r>
-            <w:hyperlink r:id="rId13" w:history="1">
-              <w:r>
-                <w:rPr>
-                  <w:rStyle w:val="Hyperlink"/>
-                </w:rPr>
-                <w:t>https://www.linkedin.com/in/atanas-kambitov-a69528162/</w:t>
-              </w:r>
-            </w:hyperlink>
-          </w:p>
-          <w:p/>
-          <w:p>
-            <w:r>
-              <w:t>Diplomas &amp; Certificates</w:t>
-            </w:r>
-            <w:r>
-              <w:t>:</w:t>
-            </w:r>
-          </w:p>
-          <w:p>
-            <w:hyperlink r:id="rId14" w:history="1">
+          </w:p>
+          <w:p>
+            <w:pPr>
+              <w:pStyle w:val="Heading3"/>
+              <w:rPr>
+                <w:u w:val="single"/>
+              </w:rPr>
+            </w:pPr>
+            <w:r>
+              <w:rPr>
+                <w:u w:val="single"/>
+              </w:rPr>
+              <w:t>Diplomas &amp; CertificateS</w:t>
+            </w:r>
+          </w:p>
+          <w:p>
+            <w:hyperlink r:id="rId15" w:history="1">
               <w:r>
                 <w:rPr>
                   <w:rStyle w:val="Hyperlink"/>
@@ -668,25 +668,6 @@
                 <w:t>https://github.com/NASOKILA/Diplomas-Certificates</w:t>
               </w:r>
             </w:hyperlink>
-          </w:p>
-          <w:p>
-            <w:pPr>
-              <w:pStyle w:val="Heading3"/>
-              <w:rPr>
-                <w:u w:val="single"/>
-              </w:rPr>
-            </w:pPr>
-            <w:r>
-              <w:rPr>
-                <w:u w:val="single"/>
-              </w:rPr>
-              <w:t>Languages</w:t>
-            </w:r>
-          </w:p>
-          <w:p>
-            <w:r>
-              <w:t>English | Italian | Spanish | Bulgarian</w:t>
-            </w:r>
           </w:p>
         </w:tc>
         <w:tc>
@@ -734,7 +715,10 @@
               </w:rPr>
             </w:pPr>
             <w:r>
-              <w:t xml:space="preserve">Sainsbury’s Store Support Centre | Software Engineer </w:t>
+              <w:t>Sainsbury’s Store Sup</w:t>
+            </w:r>
+            <w:r>
+              <w:t>port Centre | Software Engineer | Coventry UK</w:t>
             </w:r>
           </w:p>
           <w:p>
@@ -752,6 +736,9 @@
             </w:r>
             <w:r>
               <w:t>Now</w:t>
+            </w:r>
+            <w:r>
+              <w:t xml:space="preserve">  (7 months)</w:t>
             </w:r>
           </w:p>
           <w:p>
@@ -765,36 +752,211 @@
               <w:rPr>
                 <w:b w:val="0"/>
               </w:rPr>
-              <w:t>Design and build multiple integration systems and scaled dockerised micro services with several programming and clouding technologies.</w:t>
-            </w:r>
-          </w:p>
-          <w:p>
-            <w:r>
-              <w:t>I put in more hours, desire, and dedication in order to perform and quickly deliver quality code.</w:t>
+              <w:t xml:space="preserve">Design, </w:t>
+            </w:r>
+            <w:r>
+              <w:rPr>
+                <w:b w:val="0"/>
+              </w:rPr>
+              <w:t xml:space="preserve">build </w:t>
+            </w:r>
+            <w:r>
+              <w:rPr>
+                <w:b w:val="0"/>
+              </w:rPr>
+              <w:t xml:space="preserve">and test </w:t>
+            </w:r>
+            <w:r>
+              <w:rPr>
+                <w:b w:val="0"/>
+              </w:rPr>
+              <w:t xml:space="preserve">multiple </w:t>
+            </w:r>
+            <w:r>
+              <w:rPr>
+                <w:b w:val="0"/>
+              </w:rPr>
+              <w:t xml:space="preserve">continuous </w:t>
+            </w:r>
+            <w:r>
+              <w:rPr>
+                <w:b w:val="0"/>
+              </w:rPr>
+              <w:t>integration systems</w:t>
+            </w:r>
+            <w:r>
+              <w:rPr>
+                <w:b w:val="0"/>
+              </w:rPr>
+              <w:t>.</w:t>
+            </w:r>
+            <w:r>
+              <w:rPr>
+                <w:b w:val="0"/>
+              </w:rPr>
+              <w:t xml:space="preserve"> </w:t>
+            </w:r>
+          </w:p>
+          <w:p>
+            <w:pPr>
+              <w:pStyle w:val="Heading4"/>
+              <w:rPr>
+                <w:b w:val="0"/>
+              </w:rPr>
+            </w:pPr>
+            <w:r>
+              <w:rPr>
+                <w:b w:val="0"/>
+              </w:rPr>
+              <w:t xml:space="preserve">Working </w:t>
+            </w:r>
+            <w:r>
+              <w:rPr>
+                <w:b w:val="0"/>
+              </w:rPr>
+              <w:t xml:space="preserve">in an agile team of </w:t>
+            </w:r>
+            <w:r>
+              <w:rPr>
+                <w:b w:val="0"/>
+              </w:rPr>
+              <w:t>five</w:t>
+            </w:r>
+            <w:r>
+              <w:rPr>
+                <w:b w:val="0"/>
+              </w:rPr>
+              <w:t xml:space="preserve"> </w:t>
+            </w:r>
+            <w:r>
+              <w:rPr>
+                <w:b w:val="0"/>
+              </w:rPr>
+              <w:t>people u</w:t>
+            </w:r>
+            <w:r>
+              <w:rPr>
+                <w:b w:val="0"/>
+              </w:rPr>
+              <w:t xml:space="preserve">sing GitHub, </w:t>
+            </w:r>
+            <w:r>
+              <w:rPr>
+                <w:b w:val="0"/>
+              </w:rPr>
+              <w:t xml:space="preserve">Jira and </w:t>
+            </w:r>
+            <w:r>
+              <w:rPr>
+                <w:b w:val="0"/>
+              </w:rPr>
+              <w:t>DevOps</w:t>
+            </w:r>
+            <w:r>
+              <w:rPr>
+                <w:b w:val="0"/>
+              </w:rPr>
+              <w:t>.</w:t>
             </w:r>
           </w:p>
           <w:p>
             <w:pPr>
               <w:pStyle w:val="Heading4"/>
             </w:pPr>
+            <w:r>
+              <w:rPr>
+                <w:b w:val="0"/>
+              </w:rPr>
+              <w:t>Provide</w:t>
+            </w:r>
+            <w:r>
+              <w:rPr>
+                <w:b w:val="0"/>
+              </w:rPr>
+              <w:t xml:space="preserve"> </w:t>
+            </w:r>
+            <w:r>
+              <w:rPr>
+                <w:b w:val="0"/>
+              </w:rPr>
+              <w:t xml:space="preserve">scalability, </w:t>
+            </w:r>
+            <w:r>
+              <w:rPr>
+                <w:b w:val="0"/>
+              </w:rPr>
+              <w:t>availability and performance</w:t>
+            </w:r>
+            <w:r>
+              <w:rPr>
+                <w:b w:val="0"/>
+              </w:rPr>
+              <w:t xml:space="preserve"> following solid principles</w:t>
+            </w:r>
+            <w:r>
+              <w:rPr>
+                <w:b w:val="0"/>
+              </w:rPr>
+              <w:t>.</w:t>
+            </w:r>
+            <w:r>
+              <w:t xml:space="preserve"> </w:t>
+            </w:r>
           </w:p>
           <w:p>
             <w:pPr>
               <w:pStyle w:val="Heading4"/>
               <w:rPr>
+                <w:b w:val="0"/>
+              </w:rPr>
+            </w:pPr>
+            <w:r>
+              <w:rPr>
+                <w:b w:val="0"/>
+              </w:rPr>
+              <w:t>Setup a .Net Core based</w:t>
+            </w:r>
+            <w:r>
+              <w:rPr>
+                <w:b w:val="0"/>
+              </w:rPr>
+              <w:t xml:space="preserve"> </w:t>
+            </w:r>
+            <w:r>
+              <w:rPr>
+                <w:b w:val="0"/>
+              </w:rPr>
+              <w:t>server architecture</w:t>
+            </w:r>
+            <w:r>
+              <w:rPr>
+                <w:b w:val="0"/>
+              </w:rPr>
+              <w:t xml:space="preserve"> with a React.js </w:t>
+            </w:r>
+            <w:r>
+              <w:rPr>
+                <w:b w:val="0"/>
+              </w:rPr>
+              <w:t>client side.</w:t>
+            </w:r>
+          </w:p>
+          <w:p/>
+          <w:p>
+            <w:pPr>
+              <w:pStyle w:val="Heading4"/>
+              <w:rPr>
                 <w:bCs/>
               </w:rPr>
             </w:pPr>
-            <w:proofErr w:type="spellStart"/>
-            <w:r>
-              <w:t>SoftUni</w:t>
-            </w:r>
-            <w:proofErr w:type="spellEnd"/>
-            <w:r>
-              <w:t xml:space="preserve"> | Junior Web Developer</w:t>
-            </w:r>
-            <w:r>
-              <w:t xml:space="preserve"> </w:t>
+            <w:r>
+              <w:t>SoftUni | Junior Web Developer</w:t>
+            </w:r>
+            <w:r>
+              <w:t xml:space="preserve"> |</w:t>
+            </w:r>
+            <w:r>
+              <w:t xml:space="preserve"> Sofia, Bulgaria</w:t>
             </w:r>
           </w:p>
           <w:p>
@@ -810,6 +972,15 @@
             <w:r>
               <w:t xml:space="preserve"> 21/12/2018</w:t>
             </w:r>
+            <w:r>
+              <w:t xml:space="preserve">  ( 2 years</w:t>
+            </w:r>
+            <w:r>
+              <w:t xml:space="preserve"> </w:t>
+            </w:r>
+            <w:r>
+              <w:t>)</w:t>
+            </w:r>
           </w:p>
           <w:p>
             <w:r>
@@ -831,12 +1002,42 @@
               <w:t>s</w:t>
             </w:r>
             <w:r>
-              <w:t xml:space="preserve">. </w:t>
-            </w:r>
-          </w:p>
-          <w:p>
-            <w:r>
-              <w:t>I had the opportunity to work on many projects with deferent technologies, languages and frameworks.</w:t>
+              <w:t>.</w:t>
+            </w:r>
+          </w:p>
+          <w:p>
+            <w:r>
+              <w:t>Quickly deliver quality code</w:t>
+            </w:r>
+            <w:r>
+              <w:t xml:space="preserve"> </w:t>
+            </w:r>
+            <w:r>
+              <w:t xml:space="preserve">and meet deadlines </w:t>
+            </w:r>
+            <w:r>
+              <w:t>in a high pressure</w:t>
+            </w:r>
+            <w:r>
+              <w:t xml:space="preserve"> work</w:t>
+            </w:r>
+            <w:r>
+              <w:t xml:space="preserve"> environment</w:t>
+            </w:r>
+            <w:r>
+              <w:t xml:space="preserve"> with deferent </w:t>
+            </w:r>
+            <w:r>
+              <w:t>technologies,</w:t>
+            </w:r>
+            <w:r>
+              <w:t xml:space="preserve"> languages</w:t>
+            </w:r>
+            <w:r>
+              <w:t xml:space="preserve"> </w:t>
+            </w:r>
+            <w:r>
+              <w:t>and frameworks.</w:t>
             </w:r>
           </w:p>
           <w:p/>
@@ -845,24 +1046,20 @@
               <w:pStyle w:val="Heading4"/>
               <w:rPr>
                 <w:bCs/>
+                <w:lang w:val="it-IT"/>
               </w:rPr>
             </w:pPr>
             <w:r>
-              <w:t xml:space="preserve">Paolo Pavia </w:t>
-            </w:r>
-            <w:r>
-              <w:t>|</w:t>
-            </w:r>
-            <w:r>
-              <w:t xml:space="preserve"> </w:t>
-            </w:r>
-            <w:proofErr w:type="spellStart"/>
-            <w:r>
-              <w:t>Prestashop</w:t>
-            </w:r>
-            <w:proofErr w:type="spellEnd"/>
-            <w:r>
-              <w:t xml:space="preserve"> &amp; WordPress Developer</w:t>
+              <w:rPr>
+                <w:lang w:val="it-IT"/>
+              </w:rPr>
+              <w:t>Paolo Pavia | Prestashop &amp; WordPress Developer</w:t>
+            </w:r>
+            <w:r>
+              <w:rPr>
+                <w:lang w:val="it-IT"/>
+              </w:rPr>
+              <w:t xml:space="preserve"> | Sofia, Bulgaria</w:t>
             </w:r>
           </w:p>
           <w:p>
@@ -870,7 +1067,10 @@
               <w:pStyle w:val="Date"/>
             </w:pPr>
             <w:r>
-              <w:t xml:space="preserve">11/05/2015 </w:t>
+              <w:t>11/02</w:t>
+            </w:r>
+            <w:r>
+              <w:t xml:space="preserve">/2015 </w:t>
             </w:r>
             <w:r>
               <w:t>–</w:t>
@@ -878,18 +1078,54 @@
             <w:r>
               <w:t xml:space="preserve"> 19/05/2016</w:t>
             </w:r>
-          </w:p>
-          <w:p>
-            <w:r>
-              <w:t xml:space="preserve">Develop, support and refactor websites related to shopping, advertisement and promotion. </w:t>
-            </w:r>
-          </w:p>
-          <w:p>
-            <w:r>
-              <w:t xml:space="preserve">I was able to </w:t>
-            </w:r>
-            <w:r>
-              <w:t>quickly increase the client traffic of our web sites by 75%</w:t>
+            <w:r>
+              <w:t xml:space="preserve"> (</w:t>
+            </w:r>
+            <w:r>
+              <w:t xml:space="preserve"> 1 year and 3 months</w:t>
+            </w:r>
+            <w:r>
+              <w:t>)</w:t>
+            </w:r>
+          </w:p>
+          <w:p>
+            <w:r>
+              <w:t xml:space="preserve">Develop, support and refactor </w:t>
+            </w:r>
+            <w:r>
+              <w:t>cloud based applications</w:t>
+            </w:r>
+            <w:r>
+              <w:t xml:space="preserve"> related to shopping, advertisement and promotion. </w:t>
+            </w:r>
+          </w:p>
+          <w:p>
+            <w:r>
+              <w:t>Successfully</w:t>
+            </w:r>
+            <w:r>
+              <w:t xml:space="preserve"> increase </w:t>
+            </w:r>
+            <w:r>
+              <w:t xml:space="preserve">sales and </w:t>
+            </w:r>
+            <w:r>
+              <w:t xml:space="preserve">client traffic </w:t>
+            </w:r>
+            <w:r>
+              <w:t>on</w:t>
+            </w:r>
+            <w:r>
+              <w:t xml:space="preserve"> our </w:t>
+            </w:r>
+            <w:r>
+              <w:t>applications</w:t>
+            </w:r>
+            <w:r>
+              <w:t xml:space="preserve"> by 130</w:t>
+            </w:r>
+            <w:r>
+              <w:t>%</w:t>
             </w:r>
             <w:r>
               <w:t>.</w:t>
@@ -978,9 +1214,8 @@
                 <w:color w:val="000000" w:themeColor="text1"/>
                 <w:szCs w:val="18"/>
               </w:rPr>
-              <w:t xml:space="preserve">Azure </w:t>
-            </w:r>
-            <w:proofErr w:type="spellStart"/>
+              <w:t xml:space="preserve">Azure DevOps </w:t>
+            </w:r>
             <w:r>
               <w:rPr>
                 <w:rFonts w:eastAsia="Franklin Gothic Medium" w:cs="Franklin Gothic Medium"/>
@@ -988,9 +1223,8 @@
                 <w:color w:val="000000" w:themeColor="text1"/>
                 <w:szCs w:val="18"/>
               </w:rPr>
-              <w:t>DevOps</w:t>
-            </w:r>
-            <w:proofErr w:type="spellEnd"/>
+              <w:t xml:space="preserve">| </w:t>
+            </w:r>
             <w:r>
               <w:rPr>
                 <w:rFonts w:eastAsia="Franklin Gothic Medium" w:cs="Franklin Gothic Medium"/>
@@ -998,7 +1232,7 @@
                 <w:color w:val="000000" w:themeColor="text1"/>
                 <w:szCs w:val="18"/>
               </w:rPr>
-              <w:t xml:space="preserve"> </w:t>
+              <w:t xml:space="preserve">Kubernetes | GitHub | Docker  Microservices | </w:t>
             </w:r>
             <w:r>
               <w:rPr>
@@ -1007,9 +1241,8 @@
                 <w:color w:val="000000" w:themeColor="text1"/>
                 <w:szCs w:val="18"/>
               </w:rPr>
-              <w:t xml:space="preserve">| </w:t>
-            </w:r>
-            <w:proofErr w:type="spellStart"/>
+              <w:t>REST</w:t>
+            </w:r>
             <w:r>
               <w:rPr>
                 <w:rFonts w:eastAsia="Franklin Gothic Medium" w:cs="Franklin Gothic Medium"/>
@@ -1017,9 +1250,8 @@
                 <w:color w:val="000000" w:themeColor="text1"/>
                 <w:szCs w:val="18"/>
               </w:rPr>
-              <w:t>Kubernetes</w:t>
-            </w:r>
-            <w:proofErr w:type="spellEnd"/>
+              <w:t xml:space="preserve"> API</w:t>
+            </w:r>
             <w:r>
               <w:rPr>
                 <w:rFonts w:eastAsia="Franklin Gothic Medium" w:cs="Franklin Gothic Medium"/>
@@ -1027,9 +1259,8 @@
                 <w:color w:val="000000" w:themeColor="text1"/>
                 <w:szCs w:val="18"/>
               </w:rPr>
-              <w:t xml:space="preserve"> | </w:t>
-            </w:r>
-            <w:proofErr w:type="spellStart"/>
+              <w:t xml:space="preserve"> </w:t>
+            </w:r>
             <w:r>
               <w:rPr>
                 <w:rFonts w:eastAsia="Franklin Gothic Medium" w:cs="Franklin Gothic Medium"/>
@@ -1037,9 +1268,8 @@
                 <w:color w:val="000000" w:themeColor="text1"/>
                 <w:szCs w:val="18"/>
               </w:rPr>
-              <w:t>GitHub</w:t>
-            </w:r>
-            <w:proofErr w:type="spellEnd"/>
+              <w:t>|</w:t>
+            </w:r>
             <w:r>
               <w:rPr>
                 <w:rFonts w:eastAsia="Franklin Gothic Medium" w:cs="Franklin Gothic Medium"/>
@@ -1047,9 +1277,8 @@
                 <w:color w:val="000000" w:themeColor="text1"/>
                 <w:szCs w:val="18"/>
               </w:rPr>
-              <w:t xml:space="preserve"> | </w:t>
-            </w:r>
-            <w:proofErr w:type="spellStart"/>
+              <w:t xml:space="preserve"> </w:t>
+            </w:r>
             <w:r>
               <w:rPr>
                 <w:rFonts w:eastAsia="Franklin Gothic Medium" w:cs="Franklin Gothic Medium"/>
@@ -1057,19 +1286,18 @@
                 <w:color w:val="000000" w:themeColor="text1"/>
                 <w:szCs w:val="18"/>
               </w:rPr>
-              <w:t>Docker</w:t>
-            </w:r>
-            <w:proofErr w:type="spellEnd"/>
-            <w:r>
+              <w:t>.NET Core | .Net Framework | React.js | SQL</w:t>
+            </w:r>
+          </w:p>
+          <w:p>
+            <w:pPr>
               <w:rPr>
                 <w:rFonts w:eastAsia="Franklin Gothic Medium" w:cs="Franklin Gothic Medium"/>
                 <w:b/>
                 <w:color w:val="000000" w:themeColor="text1"/>
                 <w:szCs w:val="18"/>
               </w:rPr>
-              <w:t xml:space="preserve">  </w:t>
-            </w:r>
-            <w:proofErr w:type="spellStart"/>
+            </w:pPr>
             <w:r>
               <w:rPr>
                 <w:rFonts w:eastAsia="Franklin Gothic Medium" w:cs="Franklin Gothic Medium"/>
@@ -1077,9 +1305,8 @@
                 <w:color w:val="000000" w:themeColor="text1"/>
                 <w:szCs w:val="18"/>
               </w:rPr>
-              <w:t>Microservices</w:t>
-            </w:r>
-            <w:proofErr w:type="spellEnd"/>
+              <w:t xml:space="preserve">Redux | Angular.js 2+ | </w:t>
+            </w:r>
             <w:r>
               <w:rPr>
                 <w:rFonts w:eastAsia="Franklin Gothic Medium" w:cs="Franklin Gothic Medium"/>
@@ -1087,7 +1314,7 @@
                 <w:color w:val="000000" w:themeColor="text1"/>
                 <w:szCs w:val="18"/>
               </w:rPr>
-              <w:t xml:space="preserve"> | </w:t>
+              <w:t>Typescript</w:t>
             </w:r>
             <w:r>
               <w:rPr>
@@ -1096,7 +1323,7 @@
                 <w:color w:val="000000" w:themeColor="text1"/>
                 <w:szCs w:val="18"/>
               </w:rPr>
-              <w:t>REST</w:t>
+              <w:t xml:space="preserve"> | Vue.js |</w:t>
             </w:r>
             <w:r>
               <w:rPr>
@@ -1114,7 +1341,7 @@
                 <w:color w:val="000000" w:themeColor="text1"/>
                 <w:szCs w:val="18"/>
               </w:rPr>
-              <w:t>|</w:t>
+              <w:t>JavaScript |</w:t>
             </w:r>
             <w:r>
               <w:rPr>
@@ -1132,19 +1359,17 @@
                 <w:color w:val="000000" w:themeColor="text1"/>
                 <w:szCs w:val="18"/>
               </w:rPr>
-              <w:t>.NET Core | .Net Framework | React.js | SQL</w:t>
-            </w:r>
-          </w:p>
-          <w:p>
-            <w:pPr>
+              <w:t xml:space="preserve">Mongo DB  </w:t>
+            </w:r>
+            <w:r>
               <w:rPr>
                 <w:rFonts w:eastAsia="Franklin Gothic Medium" w:cs="Franklin Gothic Medium"/>
                 <w:b/>
                 <w:color w:val="000000" w:themeColor="text1"/>
                 <w:szCs w:val="18"/>
               </w:rPr>
-            </w:pPr>
-            <w:proofErr w:type="spellStart"/>
+              <w:t xml:space="preserve">  HTML5 &amp; </w:t>
+            </w:r>
             <w:r>
               <w:rPr>
                 <w:rFonts w:eastAsia="Franklin Gothic Medium" w:cs="Franklin Gothic Medium"/>
@@ -1152,9 +1377,8 @@
                 <w:color w:val="000000" w:themeColor="text1"/>
                 <w:szCs w:val="18"/>
               </w:rPr>
-              <w:t>Redux</w:t>
-            </w:r>
-            <w:proofErr w:type="spellEnd"/>
+              <w:t>CSS3</w:t>
+            </w:r>
             <w:r>
               <w:rPr>
                 <w:rFonts w:eastAsia="Franklin Gothic Medium" w:cs="Franklin Gothic Medium"/>
@@ -1162,7 +1386,7 @@
                 <w:color w:val="000000" w:themeColor="text1"/>
                 <w:szCs w:val="18"/>
               </w:rPr>
-              <w:t xml:space="preserve"> | Angular.js 2+ | </w:t>
+              <w:t xml:space="preserve"> </w:t>
             </w:r>
             <w:r>
               <w:rPr>
@@ -1171,7 +1395,7 @@
                 <w:color w:val="000000" w:themeColor="text1"/>
                 <w:szCs w:val="18"/>
               </w:rPr>
-              <w:t>Typescript</w:t>
+              <w:t xml:space="preserve">| JQuery </w:t>
             </w:r>
             <w:r>
               <w:rPr>
@@ -1180,7 +1404,7 @@
                 <w:color w:val="000000" w:themeColor="text1"/>
                 <w:szCs w:val="18"/>
               </w:rPr>
-              <w:t xml:space="preserve"> | Vue.js |</w:t>
+              <w:t xml:space="preserve">| </w:t>
             </w:r>
             <w:r>
               <w:rPr>
@@ -1189,7 +1413,7 @@
                 <w:color w:val="000000" w:themeColor="text1"/>
                 <w:szCs w:val="18"/>
               </w:rPr>
-              <w:t xml:space="preserve"> </w:t>
+              <w:t>Less</w:t>
             </w:r>
             <w:r>
               <w:rPr>
@@ -1198,7 +1422,7 @@
                 <w:color w:val="000000" w:themeColor="text1"/>
                 <w:szCs w:val="18"/>
               </w:rPr>
-              <w:t>JavaScript |</w:t>
+              <w:t xml:space="preserve"> &amp; Sa</w:t>
             </w:r>
             <w:r>
               <w:rPr>
@@ -1207,7 +1431,7 @@
                 <w:color w:val="000000" w:themeColor="text1"/>
                 <w:szCs w:val="18"/>
               </w:rPr>
-              <w:t xml:space="preserve"> </w:t>
+              <w:t xml:space="preserve">ss | </w:t>
             </w:r>
             <w:r>
               <w:rPr>
@@ -1216,7 +1440,7 @@
                 <w:color w:val="000000" w:themeColor="text1"/>
                 <w:szCs w:val="18"/>
               </w:rPr>
-              <w:t xml:space="preserve">Mongo DB  </w:t>
+              <w:t>Bootstrap</w:t>
             </w:r>
             <w:r>
               <w:rPr>
@@ -1225,7 +1449,7 @@
                 <w:color w:val="000000" w:themeColor="text1"/>
                 <w:szCs w:val="18"/>
               </w:rPr>
-              <w:t xml:space="preserve">  HTML5 &amp; </w:t>
+              <w:t xml:space="preserve"> | </w:t>
             </w:r>
             <w:r>
               <w:rPr>
@@ -1234,87 +1458,6 @@
                 <w:color w:val="000000" w:themeColor="text1"/>
                 <w:szCs w:val="18"/>
               </w:rPr>
-              <w:t>CSS3</w:t>
-            </w:r>
-            <w:r>
-              <w:rPr>
-                <w:rFonts w:eastAsia="Franklin Gothic Medium" w:cs="Franklin Gothic Medium"/>
-                <w:b/>
-                <w:color w:val="000000" w:themeColor="text1"/>
-                <w:szCs w:val="18"/>
-              </w:rPr>
-              <w:t xml:space="preserve"> </w:t>
-            </w:r>
-            <w:r>
-              <w:rPr>
-                <w:rFonts w:eastAsia="Franklin Gothic Medium" w:cs="Franklin Gothic Medium"/>
-                <w:b/>
-                <w:color w:val="000000" w:themeColor="text1"/>
-                <w:szCs w:val="18"/>
-              </w:rPr>
-              <w:t xml:space="preserve">| JQuery </w:t>
-            </w:r>
-            <w:r>
-              <w:rPr>
-                <w:rFonts w:eastAsia="Franklin Gothic Medium" w:cs="Franklin Gothic Medium"/>
-                <w:b/>
-                <w:color w:val="000000" w:themeColor="text1"/>
-                <w:szCs w:val="18"/>
-              </w:rPr>
-              <w:t xml:space="preserve">| </w:t>
-            </w:r>
-            <w:r>
-              <w:rPr>
-                <w:rFonts w:eastAsia="Franklin Gothic Medium" w:cs="Franklin Gothic Medium"/>
-                <w:b/>
-                <w:color w:val="000000" w:themeColor="text1"/>
-                <w:szCs w:val="18"/>
-              </w:rPr>
-              <w:t>Less</w:t>
-            </w:r>
-            <w:r>
-              <w:rPr>
-                <w:rFonts w:eastAsia="Franklin Gothic Medium" w:cs="Franklin Gothic Medium"/>
-                <w:b/>
-                <w:color w:val="000000" w:themeColor="text1"/>
-                <w:szCs w:val="18"/>
-              </w:rPr>
-              <w:t xml:space="preserve"> &amp; Sa</w:t>
-            </w:r>
-            <w:r>
-              <w:rPr>
-                <w:rFonts w:eastAsia="Franklin Gothic Medium" w:cs="Franklin Gothic Medium"/>
-                <w:b/>
-                <w:color w:val="000000" w:themeColor="text1"/>
-                <w:szCs w:val="18"/>
-              </w:rPr>
-              <w:t xml:space="preserve">ss | </w:t>
-            </w:r>
-            <w:r>
-              <w:rPr>
-                <w:rFonts w:eastAsia="Franklin Gothic Medium" w:cs="Franklin Gothic Medium"/>
-                <w:b/>
-                <w:color w:val="000000" w:themeColor="text1"/>
-                <w:szCs w:val="18"/>
-              </w:rPr>
-              <w:t>Bootstrap</w:t>
-            </w:r>
-            <w:r>
-              <w:rPr>
-                <w:rFonts w:eastAsia="Franklin Gothic Medium" w:cs="Franklin Gothic Medium"/>
-                <w:b/>
-                <w:color w:val="000000" w:themeColor="text1"/>
-                <w:szCs w:val="18"/>
-              </w:rPr>
-              <w:t xml:space="preserve"> | </w:t>
-            </w:r>
-            <w:r>
-              <w:rPr>
-                <w:rFonts w:eastAsia="Franklin Gothic Medium" w:cs="Franklin Gothic Medium"/>
-                <w:b/>
-                <w:color w:val="000000" w:themeColor="text1"/>
-                <w:szCs w:val="18"/>
-              </w:rPr>
               <w:t>Node.js &amp; Express</w:t>
             </w:r>
           </w:p>
@@ -1331,7 +1474,7 @@
           </w:p>
           <w:p>
             <w:r>
-              <w:t xml:space="preserve">.Net Core : </w:t>
+              <w:t xml:space="preserve">.Net Core </w:t>
             </w:r>
           </w:p>
           <w:p>
@@ -1340,7 +1483,7 @@
                 <w:rStyle w:val="Hyperlink"/>
               </w:rPr>
             </w:pPr>
-            <w:hyperlink r:id="rId15" w:history="1">
+            <w:hyperlink r:id="rId16" w:history="1">
               <w:r>
                 <w:rPr>
                   <w:rStyle w:val="Hyperlink"/>
@@ -1359,11 +1502,11 @@
           </w:p>
           <w:p>
             <w:r>
-              <w:t xml:space="preserve">Angular.js 2+ : </w:t>
-            </w:r>
-          </w:p>
-          <w:p>
-            <w:hyperlink r:id="rId16" w:history="1">
+              <w:t xml:space="preserve">Angular.js 2+ </w:t>
+            </w:r>
+          </w:p>
+          <w:p>
+            <w:hyperlink r:id="rId17" w:history="1">
               <w:r>
                 <w:rPr>
                   <w:rStyle w:val="Hyperlink"/>
@@ -1384,7 +1527,7 @@
                 <w:szCs w:val="17"/>
               </w:rPr>
             </w:pPr>
-            <w:hyperlink r:id="rId17" w:history="1">
+            <w:hyperlink r:id="rId18" w:history="1">
               <w:r>
                 <w:rPr>
                   <w:rStyle w:val="Hyperlink"/>
@@ -1411,7 +1554,7 @@
           </w:p>
           <w:p>
             <w:r>
-              <w:t xml:space="preserve">React.js : </w:t>
+              <w:t xml:space="preserve">React.js </w:t>
             </w:r>
           </w:p>
           <w:p>
@@ -1420,7 +1563,7 @@
                 <w:color w:val="A17B36" w:themeColor="background2" w:themeShade="80"/>
               </w:rPr>
             </w:pPr>
-            <w:hyperlink r:id="rId18" w:history="1">
+            <w:hyperlink r:id="rId19" w:history="1">
               <w:r>
                 <w:rPr>
                   <w:rStyle w:val="Hyperlink"/>
@@ -1438,7 +1581,7 @@
                 <w:color w:val="A17B36" w:themeColor="background2" w:themeShade="80"/>
               </w:rPr>
             </w:pPr>
-            <w:hyperlink r:id="rId19" w:history="1">
+            <w:hyperlink r:id="rId20" w:history="1">
               <w:r>
                 <w:rPr>
                   <w:rStyle w:val="Hyperlink"/>
@@ -1461,13 +1604,11 @@
             </w:pPr>
           </w:p>
         </w:tc>
-        <w:bookmarkStart w:id="0" w:name="_GoBack"/>
-        <w:bookmarkEnd w:id="0"/>
       </w:tr>
     </w:tbl>
     <w:p/>
     <w:sectPr>
-      <w:headerReference w:type="default" r:id="rId20"/>
+      <w:headerReference w:type="default" r:id="rId21"/>
       <w:pgSz w:w="12240" w:h="15840"/>
       <w:pgMar w:top="720" w:right="720" w:bottom="720" w:left="720" w:header="720" w:footer="720" w:gutter="0"/>
       <w:cols w:space="720"/>
@@ -1593,6 +1734,127 @@
     </w:r>
   </w:p>
 </w:hdr>
+</file>
+
+<file path=word/numbering.xml><?xml version="1.0" encoding="utf-8"?>
+<w:numbering xmlns:wpc="http://schemas.microsoft.com/office/word/2010/wordprocessingCanvas" xmlns:mc="http://schemas.openxmlformats.org/markup-compatibility/2006" xmlns:o="urn:schemas-microsoft-com:office:office" xmlns:r="http://schemas.openxmlformats.org/officeDocument/2006/relationships" xmlns:m="http://schemas.openxmlformats.org/officeDocument/2006/math" xmlns:v="urn:schemas-microsoft-com:vml" xmlns:wp14="http://schemas.microsoft.com/office/word/2010/wordprocessingDrawing" xmlns:wp="http://schemas.openxmlformats.org/drawingml/2006/wordprocessingDrawing" xmlns:w10="urn:schemas-microsoft-com:office:word" xmlns:w="http://schemas.openxmlformats.org/wordprocessingml/2006/main" xmlns:w14="http://schemas.microsoft.com/office/word/2010/wordml" xmlns:w15="http://schemas.microsoft.com/office/word/2012/wordml" xmlns:wpg="http://schemas.microsoft.com/office/word/2010/wordprocessingGroup" xmlns:wpi="http://schemas.microsoft.com/office/word/2010/wordprocessingInk" xmlns:wne="http://schemas.microsoft.com/office/word/2006/wordml" xmlns:wps="http://schemas.microsoft.com/office/word/2010/wordprocessingShape" mc:Ignorable="w14 w15 wp14">
+  <w:abstractNum w:abstractNumId="0">
+    <w:nsid w:val="1E4202B5"/>
+    <w:multiLevelType w:val="hybridMultilevel"/>
+    <w:tmpl w:val="597AF18C"/>
+    <w:lvl w:ilvl="0" w:tplc="04AA5B2E">
+      <w:numFmt w:val="bullet"/>
+      <w:lvlText w:val="-"/>
+      <w:lvlJc w:val="left"/>
+      <w:pPr>
+        <w:ind w:left="720" w:hanging="360"/>
+      </w:pPr>
+      <w:rPr>
+        <w:rFonts w:ascii="Century Gothic" w:eastAsiaTheme="minorEastAsia" w:hAnsi="Century Gothic" w:cstheme="minorBidi" w:hint="default"/>
+        <w:b w:val="0"/>
+      </w:rPr>
+    </w:lvl>
+    <w:lvl w:ilvl="1" w:tplc="04020003" w:tentative="1">
+      <w:start w:val="1"/>
+      <w:numFmt w:val="bullet"/>
+      <w:lvlText w:val="o"/>
+      <w:lvlJc w:val="left"/>
+      <w:pPr>
+        <w:ind w:left="1440" w:hanging="360"/>
+      </w:pPr>
+      <w:rPr>
+        <w:rFonts w:ascii="Courier New" w:hAnsi="Courier New" w:cs="Courier New" w:hint="default"/>
+      </w:rPr>
+    </w:lvl>
+    <w:lvl w:ilvl="2" w:tplc="04020005" w:tentative="1">
+      <w:start w:val="1"/>
+      <w:numFmt w:val="bullet"/>
+      <w:lvlText w:val=""/>
+      <w:lvlJc w:val="left"/>
+      <w:pPr>
+        <w:ind w:left="2160" w:hanging="360"/>
+      </w:pPr>
+      <w:rPr>
+        <w:rFonts w:ascii="Wingdings" w:hAnsi="Wingdings" w:hint="default"/>
+      </w:rPr>
+    </w:lvl>
+    <w:lvl w:ilvl="3" w:tplc="04020001" w:tentative="1">
+      <w:start w:val="1"/>
+      <w:numFmt w:val="bullet"/>
+      <w:lvlText w:val=""/>
+      <w:lvlJc w:val="left"/>
+      <w:pPr>
+        <w:ind w:left="2880" w:hanging="360"/>
+      </w:pPr>
+      <w:rPr>
+        <w:rFonts w:ascii="Symbol" w:hAnsi="Symbol" w:hint="default"/>
+      </w:rPr>
+    </w:lvl>
+    <w:lvl w:ilvl="4" w:tplc="04020003" w:tentative="1">
+      <w:start w:val="1"/>
+      <w:numFmt w:val="bullet"/>
+      <w:lvlText w:val="o"/>
+      <w:lvlJc w:val="left"/>
+      <w:pPr>
+        <w:ind w:left="3600" w:hanging="360"/>
+      </w:pPr>
+      <w:rPr>
+        <w:rFonts w:ascii="Courier New" w:hAnsi="Courier New" w:cs="Courier New" w:hint="default"/>
+      </w:rPr>
+    </w:lvl>
+    <w:lvl w:ilvl="5" w:tplc="04020005" w:tentative="1">
+      <w:start w:val="1"/>
+      <w:numFmt w:val="bullet"/>
+      <w:lvlText w:val=""/>
+      <w:lvlJc w:val="left"/>
+      <w:pPr>
+        <w:ind w:left="4320" w:hanging="360"/>
+      </w:pPr>
+      <w:rPr>
+        <w:rFonts w:ascii="Wingdings" w:hAnsi="Wingdings" w:hint="default"/>
+      </w:rPr>
+    </w:lvl>
+    <w:lvl w:ilvl="6" w:tplc="04020001" w:tentative="1">
+      <w:start w:val="1"/>
+      <w:numFmt w:val="bullet"/>
+      <w:lvlText w:val=""/>
+      <w:lvlJc w:val="left"/>
+      <w:pPr>
+        <w:ind w:left="5040" w:hanging="360"/>
+      </w:pPr>
+      <w:rPr>
+        <w:rFonts w:ascii="Symbol" w:hAnsi="Symbol" w:hint="default"/>
+      </w:rPr>
+    </w:lvl>
+    <w:lvl w:ilvl="7" w:tplc="04020003" w:tentative="1">
+      <w:start w:val="1"/>
+      <w:numFmt w:val="bullet"/>
+      <w:lvlText w:val="o"/>
+      <w:lvlJc w:val="left"/>
+      <w:pPr>
+        <w:ind w:left="5760" w:hanging="360"/>
+      </w:pPr>
+      <w:rPr>
+        <w:rFonts w:ascii="Courier New" w:hAnsi="Courier New" w:cs="Courier New" w:hint="default"/>
+      </w:rPr>
+    </w:lvl>
+    <w:lvl w:ilvl="8" w:tplc="04020005" w:tentative="1">
+      <w:start w:val="1"/>
+      <w:numFmt w:val="bullet"/>
+      <w:lvlText w:val=""/>
+      <w:lvlJc w:val="left"/>
+      <w:pPr>
+        <w:ind w:left="6480" w:hanging="360"/>
+      </w:pPr>
+      <w:rPr>
+        <w:rFonts w:ascii="Wingdings" w:hAnsi="Wingdings" w:hint="default"/>
+      </w:rPr>
+    </w:lvl>
+  </w:abstractNum>
+  <w:num w:numId="1">
+    <w:abstractNumId w:val="0"/>
+  </w:num>
+</w:numbering>
 </file>
 
 <file path=word/styles.xml><?xml version="1.0" encoding="utf-8"?>
@@ -2483,6 +2745,18 @@
       <w:szCs w:val="22"/>
     </w:rPr>
   </w:style>
+  <w:style w:type="paragraph" w:styleId="ListParagraph">
+    <w:name w:val="List Paragraph"/>
+    <w:basedOn w:val="Normal"/>
+    <w:uiPriority w:val="34"/>
+    <w:semiHidden/>
+    <w:qFormat/>
+    <w:rsid w:val="00DE2695"/>
+    <w:pPr>
+      <w:ind w:left="720"/>
+      <w:contextualSpacing/>
+    </w:pPr>
+  </w:style>
 </w:styles>
 </file>
 
@@ -2701,6 +2975,27 @@
     <w:pitch w:val="variable"/>
     <w:sig w:usb0="E0002EFF" w:usb1="C000785B" w:usb2="00000009" w:usb3="00000000" w:csb0="000001FF" w:csb1="00000000"/>
   </w:font>
+  <w:font w:name="Courier New">
+    <w:panose1 w:val="02070309020205020404"/>
+    <w:charset w:val="CC"/>
+    <w:family w:val="modern"/>
+    <w:pitch w:val="fixed"/>
+    <w:sig w:usb0="E0002EFF" w:usb1="C0007843" w:usb2="00000009" w:usb3="00000000" w:csb0="000001FF" w:csb1="00000000"/>
+  </w:font>
+  <w:font w:name="Wingdings">
+    <w:panose1 w:val="05000000000000000000"/>
+    <w:charset w:val="02"/>
+    <w:family w:val="auto"/>
+    <w:pitch w:val="variable"/>
+    <w:sig w:usb0="00000000" w:usb1="10000000" w:usb2="00000000" w:usb3="00000000" w:csb0="80000000" w:csb1="00000000"/>
+  </w:font>
+  <w:font w:name="Symbol">
+    <w:panose1 w:val="05050102010706020507"/>
+    <w:charset w:val="02"/>
+    <w:family w:val="roman"/>
+    <w:pitch w:val="variable"/>
+    <w:sig w:usb0="00000000" w:usb1="10000000" w:usb2="00000000" w:usb3="00000000" w:csb0="80000000" w:csb1="00000000"/>
+  </w:font>
   <w:font w:name="Segoe UI">
     <w:panose1 w:val="020B0502040204020203"/>
     <w:charset w:val="CC"/>
@@ -2763,14 +3058,20 @@
   </w:compat>
   <w:rsids>
     <w:rsidRoot w:val="002252F1"/>
+    <w:rsid w:val="000F1A5B"/>
     <w:rsid w:val="0017249A"/>
     <w:rsid w:val="00207C84"/>
     <w:rsid w:val="002252F1"/>
+    <w:rsid w:val="002B3BF2"/>
     <w:rsid w:val="00324B0D"/>
     <w:rsid w:val="003C11E8"/>
+    <w:rsid w:val="00607F15"/>
     <w:rsid w:val="007710B5"/>
+    <w:rsid w:val="00865A9C"/>
+    <w:rsid w:val="00943063"/>
     <w:rsid w:val="00A632F3"/>
     <w:rsid w:val="00AB59A4"/>
+    <w:rsid w:val="00BF1C4C"/>
   </w:rsids>
   <m:mathPr>
     <m:mathFont m:val="Cambria Math"/>
@@ -3967,7 +4268,7 @@
 </file>
 
 <file path=customXml/itemProps4.xml><?xml version="1.0" encoding="utf-8"?>
-<ds:datastoreItem xmlns:ds="http://schemas.openxmlformats.org/officeDocument/2006/customXml" ds:itemID="{EA2FB8DE-F1FE-4E1F-990D-973376AE6542}">
+<ds:datastoreItem xmlns:ds="http://schemas.openxmlformats.org/officeDocument/2006/customXml" ds:itemID="{89FC07E9-C962-4788-B516-51854DB3196A}">
   <ds:schemaRefs>
     <ds:schemaRef ds:uri="http://schemas.openxmlformats.org/officeDocument/2006/bibliography"/>
   </ds:schemaRefs>

</xml_diff>